<commit_message>
updated documentation and individual mapping
</commit_message>
<xml_diff>
--- a/INT0003.AD.Distribution/Src/Files/INT0003.AD.Distribution.Operations.docx
+++ b/INT0003.AD.Distribution/Src/Files/INT0003.AD.Distribution.Operations.docx
@@ -515,6 +515,7 @@
         <w:jc w:val="left"/>
         <w:rPr>
           <w:rFonts w:ascii="Calibri" w:hAnsi="Calibri" w:cs="Calibri" w:eastAsia="Calibri"/>
+          <w:b/>
           <w:color w:val="auto"/>
           <w:spacing w:val="0"/>
           <w:position w:val="0"/>
@@ -576,19 +577,34 @@
     </w:p>
     <w:p>
       <w:pPr>
-        <w:spacing w:before="0" w:after="0" w:line="240"/>
-        <w:ind w:right="0" w:left="0" w:firstLine="0"/>
-        <w:jc w:val="left"/>
-        <w:rPr>
-          <w:rFonts w:ascii="Calibri" w:hAnsi="Calibri" w:cs="Calibri" w:eastAsia="Calibri"/>
-          <w:b/>
-          <w:color w:val="auto"/>
-          <w:spacing w:val="0"/>
-          <w:position w:val="0"/>
-          <w:sz w:val="22"/>
-          <w:shd w:fill="auto" w:val="clear"/>
-        </w:rPr>
-      </w:pPr>
+        <w:numPr>
+          <w:ilvl w:val="0"/>
+          <w:numId w:val="7"/>
+        </w:numPr>
+        <w:spacing w:before="0" w:after="0" w:line="240"/>
+        <w:ind w:right="0" w:left="720" w:hanging="360"/>
+        <w:jc w:val="left"/>
+        <w:rPr>
+          <w:rFonts w:ascii="Calibri" w:hAnsi="Calibri" w:cs="Calibri" w:eastAsia="Calibri"/>
+          <w:b/>
+          <w:color w:val="auto"/>
+          <w:spacing w:val="0"/>
+          <w:position w:val="0"/>
+          <w:sz w:val="22"/>
+          <w:shd w:fill="auto" w:val="clear"/>
+        </w:rPr>
+      </w:pPr>
+      <w:r>
+        <w:rPr>
+          <w:rFonts w:ascii="Calibri" w:hAnsi="Calibri" w:cs="Calibri" w:eastAsia="Calibri"/>
+          <w:color w:val="auto"/>
+          <w:spacing w:val="0"/>
+          <w:position w:val="0"/>
+          <w:sz w:val="22"/>
+          <w:shd w:fill="auto" w:val="clear"/>
+        </w:rPr>
+        <w:t xml:space="preserve">Update shared storage for AD baseline, in dev two baselines files are used  ..\UserBaseline.txt and ..\GroupBaseline.txt</w:t>
+      </w:r>
     </w:p>
     <w:p>
       <w:pPr>

</xml_diff>